<commit_message>
Added even more shit.
</commit_message>
<xml_diff>
--- a/Design Doc.docx
+++ b/Design Doc.docx
@@ -25,72 +25,184 @@
     <w:p/>
     <w:p>
       <w:r>
-        <w:t>1</w:t>
-      </w:r>
-      <w:r>
-        <w:rPr>
-          <w:vertAlign w:val="superscript"/>
-        </w:rPr>
-        <w:t>st</w:t>
-      </w:r>
-      <w:r>
-        <w:t xml:space="preserve"> page  - infinite(doesn’t matter, clown won’t be on screen)</w:t>
+        <w:t>From edge of screen</w:t>
       </w:r>
     </w:p>
+    <w:tbl>
+      <w:tblPr>
+        <w:tblStyle w:val="TableGrid"/>
+        <w:tblW w:w="4675" w:type="dxa"/>
+        <w:tblLook w:val="04A0" w:firstRow="1" w:lastRow="0" w:firstColumn="1" w:lastColumn="0" w:noHBand="0" w:noVBand="1"/>
+      </w:tblPr>
+      <w:tblGrid>
+        <w:gridCol w:w="4675"/>
+      </w:tblGrid>
+      <w:tr>
+        <w:tc>
+          <w:tcPr>
+            <w:tcW w:w="4675" w:type="dxa"/>
+          </w:tcPr>
+          <w:p>
+            <w:r>
+              <w:t>1</w:t>
+            </w:r>
+            <w:r>
+              <w:rPr>
+                <w:vertAlign w:val="superscript"/>
+              </w:rPr>
+              <w:t>st</w:t>
+            </w:r>
+            <w:r>
+              <w:t xml:space="preserve"> </w:t>
+            </w:r>
+            <w:proofErr w:type="gramStart"/>
+            <w:r>
+              <w:t>page  -</w:t>
+            </w:r>
+            <w:proofErr w:type="gramEnd"/>
+            <w:r>
+              <w:t xml:space="preserve"> </w:t>
+            </w:r>
+            <w:r>
+              <w:t>infinite</w:t>
+            </w:r>
+          </w:p>
+          <w:p>
+            <w:r>
+              <w:t>Closed - infinite</w:t>
+            </w:r>
+          </w:p>
+        </w:tc>
+      </w:tr>
+      <w:tr>
+        <w:tc>
+          <w:tcPr>
+            <w:tcW w:w="4675" w:type="dxa"/>
+          </w:tcPr>
+          <w:p>
+            <w:r>
+              <w:t>2</w:t>
+            </w:r>
+            <w:r>
+              <w:rPr>
+                <w:vertAlign w:val="superscript"/>
+              </w:rPr>
+              <w:t>nd</w:t>
+            </w:r>
+            <w:r>
+              <w:t xml:space="preserve"> page – 8 seconds</w:t>
+            </w:r>
+          </w:p>
+          <w:p>
+            <w:r>
+              <w:t>Eyes closed – 32 seconds</w:t>
+            </w:r>
+          </w:p>
+        </w:tc>
+      </w:tr>
+      <w:tr>
+        <w:tc>
+          <w:tcPr>
+            <w:tcW w:w="4675" w:type="dxa"/>
+          </w:tcPr>
+          <w:p>
+            <w:r>
+              <w:t>3</w:t>
+            </w:r>
+            <w:r>
+              <w:rPr>
+                <w:vertAlign w:val="superscript"/>
+              </w:rPr>
+              <w:t>rd</w:t>
+            </w:r>
+            <w:r>
+              <w:t xml:space="preserve"> page – 3 seconds</w:t>
+            </w:r>
+          </w:p>
+          <w:p>
+            <w:r>
+              <w:t>Eyes closed – 24 seconds</w:t>
+            </w:r>
+          </w:p>
+        </w:tc>
+      </w:tr>
+      <w:tr>
+        <w:tc>
+          <w:tcPr>
+            <w:tcW w:w="4675" w:type="dxa"/>
+          </w:tcPr>
+          <w:p>
+            <w:r>
+              <w:t>4</w:t>
+            </w:r>
+            <w:r>
+              <w:rPr>
+                <w:vertAlign w:val="superscript"/>
+              </w:rPr>
+              <w:t>th</w:t>
+            </w:r>
+            <w:r>
+              <w:t xml:space="preserve"> page – </w:t>
+            </w:r>
+            <w:r>
+              <w:t>2</w:t>
+            </w:r>
+            <w:r>
+              <w:t xml:space="preserve"> second</w:t>
+            </w:r>
+            <w:r>
+              <w:t>s</w:t>
+            </w:r>
+          </w:p>
+          <w:p>
+            <w:r>
+              <w:t>Eyes closed – 18 seconds</w:t>
+            </w:r>
+          </w:p>
+        </w:tc>
+      </w:tr>
+      <w:tr>
+        <w:tc>
+          <w:tcPr>
+            <w:tcW w:w="4675" w:type="dxa"/>
+          </w:tcPr>
+          <w:p>
+            <w:r>
+              <w:t>5</w:t>
+            </w:r>
+            <w:r>
+              <w:rPr>
+                <w:vertAlign w:val="superscript"/>
+              </w:rPr>
+              <w:t>th</w:t>
+            </w:r>
+            <w:r>
+              <w:t xml:space="preserve"> – </w:t>
+            </w:r>
+            <w:r>
+              <w:t>1 second</w:t>
+            </w:r>
+          </w:p>
+          <w:p>
+            <w:r>
+              <w:t>Eyes closed – 9 seconds</w:t>
+            </w:r>
+          </w:p>
+        </w:tc>
+      </w:tr>
+      <w:tr>
+        <w:tc>
+          <w:tcPr>
+            <w:tcW w:w="4675" w:type="dxa"/>
+          </w:tcPr>
+          <w:p/>
+        </w:tc>
+      </w:tr>
+    </w:tbl>
+    <w:p/>
     <w:p>
       <w:r>
-        <w:t>2</w:t>
-      </w:r>
-      <w:r>
-        <w:rPr>
-          <w:vertAlign w:val="superscript"/>
-        </w:rPr>
-        <w:t>nd</w:t>
-      </w:r>
-      <w:r>
-        <w:t xml:space="preserve"> page – 8 seconds</w:t>
-      </w:r>
-    </w:p>
-    <w:p>
-      <w:r>
-        <w:t>3</w:t>
-      </w:r>
-      <w:r>
-        <w:rPr>
-          <w:vertAlign w:val="superscript"/>
-        </w:rPr>
-        <w:t>rd</w:t>
-      </w:r>
-      <w:r>
-        <w:t xml:space="preserve"> page – 3 seconds</w:t>
-      </w:r>
-    </w:p>
-    <w:p>
-      <w:r>
-        <w:t>4</w:t>
-      </w:r>
-      <w:r>
-        <w:rPr>
-          <w:vertAlign w:val="superscript"/>
-        </w:rPr>
-        <w:t>th</w:t>
-      </w:r>
-      <w:r>
-        <w:t xml:space="preserve"> page – 1 second</w:t>
-      </w:r>
-    </w:p>
-    <w:p>
-      <w:r>
-        <w:t>5</w:t>
-      </w:r>
-      <w:r>
-        <w:rPr>
-          <w:vertAlign w:val="superscript"/>
-        </w:rPr>
-        <w:t>th</w:t>
-      </w:r>
-      <w:r>
-        <w:t xml:space="preserve"> – 0.25 seconds</w:t>
+        <w:t>To teach the player about closing the eyes, the reason they enter the carnival is because they running away from something initially, “Everything is okay, just close your eyes and go to your happy place (Press &lt;key&gt; to close your eyes”)</w:t>
       </w:r>
     </w:p>
     <w:sectPr>
@@ -101,6 +213,126 @@
     </w:sectPr>
   </w:body>
 </w:document>
+</file>
+
+<file path=word/numbering.xml><?xml version="1.0" encoding="utf-8"?>
+<w:numbering xmlns:wpc="http://schemas.microsoft.com/office/word/2010/wordprocessingCanvas" xmlns:cx="http://schemas.microsoft.com/office/drawing/2014/chartex" xmlns:cx1="http://schemas.microsoft.com/office/drawing/2015/9/8/chartex" xmlns:cx2="http://schemas.microsoft.com/office/drawing/2015/10/21/chartex" xmlns:cx3="http://schemas.microsoft.com/office/drawing/2016/5/9/chartex" xmlns:cx4="http://schemas.microsoft.com/office/drawing/2016/5/10/chartex" xmlns:cx5="http://schemas.microsoft.com/office/drawing/2016/5/11/chartex" xmlns:cx6="http://schemas.microsoft.com/office/drawing/2016/5/12/chartex" xmlns:cx7="http://schemas.microsoft.com/office/drawing/2016/5/13/chartex" xmlns:cx8="http://schemas.microsoft.com/office/drawing/2016/5/14/chartex" xmlns:mc="http://schemas.openxmlformats.org/markup-compatibility/2006" xmlns:aink="http://schemas.microsoft.com/office/drawing/2016/ink" xmlns:am3d="http://schemas.microsoft.com/office/drawing/2017/model3d" xmlns:o="urn:schemas-microsoft-com:office:office" xmlns:r="http://schemas.openxmlformats.org/officeDocument/2006/relationships" xmlns:m="http://schemas.openxmlformats.org/officeDocument/2006/math" xmlns:v="urn:schemas-microsoft-com:vml" xmlns:wp14="http://schemas.microsoft.com/office/word/2010/wordprocessingDrawing" xmlns:wp="http://schemas.openxmlformats.org/drawingml/2006/wordprocessingDrawing" xmlns:w10="urn:schemas-microsoft-com:office:word" xmlns:w="http://schemas.openxmlformats.org/wordprocessingml/2006/main" xmlns:w14="http://schemas.microsoft.com/office/word/2010/wordml" xmlns:w15="http://schemas.microsoft.com/office/word/2012/wordml" xmlns:w16cex="http://schemas.microsoft.com/office/word/2018/wordml/cex" xmlns:w16cid="http://schemas.microsoft.com/office/word/2016/wordml/cid" xmlns:w16="http://schemas.microsoft.com/office/word/2018/wordml" xmlns:w16se="http://schemas.microsoft.com/office/word/2015/wordml/symex" xmlns:wpg="http://schemas.microsoft.com/office/word/2010/wordprocessingGroup" xmlns:wpi="http://schemas.microsoft.com/office/word/2010/wordprocessingInk" xmlns:wne="http://schemas.microsoft.com/office/word/2006/wordml" xmlns:wps="http://schemas.microsoft.com/office/word/2010/wordprocessingShape" mc:Ignorable="w14 w15 w16se w16cid w16 w16cex wp14">
+  <w:abstractNum w:abstractNumId="0" w15:restartNumberingAfterBreak="0">
+    <w:nsid w:val="58AD205A"/>
+    <w:multiLevelType w:val="multilevel"/>
+    <w:tmpl w:val="70C265EA"/>
+    <w:lvl w:ilvl="0">
+      <w:numFmt w:val="decimal"/>
+      <w:lvlText w:val="%1"/>
+      <w:lvlJc w:val="left"/>
+      <w:pPr>
+        <w:ind w:left="444" w:hanging="444"/>
+      </w:pPr>
+      <w:rPr>
+        <w:rFonts w:hint="default"/>
+      </w:rPr>
+    </w:lvl>
+    <w:lvl w:ilvl="1">
+      <w:start w:val="1"/>
+      <w:numFmt w:val="decimalZero"/>
+      <w:lvlText w:val="%1.%2"/>
+      <w:lvlJc w:val="left"/>
+      <w:pPr>
+        <w:ind w:left="444" w:hanging="444"/>
+      </w:pPr>
+      <w:rPr>
+        <w:rFonts w:hint="default"/>
+      </w:rPr>
+    </w:lvl>
+    <w:lvl w:ilvl="2">
+      <w:start w:val="1"/>
+      <w:numFmt w:val="decimal"/>
+      <w:lvlText w:val="%1.%2.%3"/>
+      <w:lvlJc w:val="left"/>
+      <w:pPr>
+        <w:ind w:left="720" w:hanging="720"/>
+      </w:pPr>
+      <w:rPr>
+        <w:rFonts w:hint="default"/>
+      </w:rPr>
+    </w:lvl>
+    <w:lvl w:ilvl="3">
+      <w:start w:val="1"/>
+      <w:numFmt w:val="decimal"/>
+      <w:lvlText w:val="%1.%2.%3.%4"/>
+      <w:lvlJc w:val="left"/>
+      <w:pPr>
+        <w:ind w:left="720" w:hanging="720"/>
+      </w:pPr>
+      <w:rPr>
+        <w:rFonts w:hint="default"/>
+      </w:rPr>
+    </w:lvl>
+    <w:lvl w:ilvl="4">
+      <w:start w:val="1"/>
+      <w:numFmt w:val="decimal"/>
+      <w:lvlText w:val="%1.%2.%3.%4.%5"/>
+      <w:lvlJc w:val="left"/>
+      <w:pPr>
+        <w:ind w:left="1080" w:hanging="1080"/>
+      </w:pPr>
+      <w:rPr>
+        <w:rFonts w:hint="default"/>
+      </w:rPr>
+    </w:lvl>
+    <w:lvl w:ilvl="5">
+      <w:start w:val="1"/>
+      <w:numFmt w:val="decimal"/>
+      <w:lvlText w:val="%1.%2.%3.%4.%5.%6"/>
+      <w:lvlJc w:val="left"/>
+      <w:pPr>
+        <w:ind w:left="1080" w:hanging="1080"/>
+      </w:pPr>
+      <w:rPr>
+        <w:rFonts w:hint="default"/>
+      </w:rPr>
+    </w:lvl>
+    <w:lvl w:ilvl="6">
+      <w:start w:val="1"/>
+      <w:numFmt w:val="decimal"/>
+      <w:lvlText w:val="%1.%2.%3.%4.%5.%6.%7"/>
+      <w:lvlJc w:val="left"/>
+      <w:pPr>
+        <w:ind w:left="1440" w:hanging="1440"/>
+      </w:pPr>
+      <w:rPr>
+        <w:rFonts w:hint="default"/>
+      </w:rPr>
+    </w:lvl>
+    <w:lvl w:ilvl="7">
+      <w:start w:val="1"/>
+      <w:numFmt w:val="decimal"/>
+      <w:lvlText w:val="%1.%2.%3.%4.%5.%6.%7.%8"/>
+      <w:lvlJc w:val="left"/>
+      <w:pPr>
+        <w:ind w:left="1440" w:hanging="1440"/>
+      </w:pPr>
+      <w:rPr>
+        <w:rFonts w:hint="default"/>
+      </w:rPr>
+    </w:lvl>
+    <w:lvl w:ilvl="8">
+      <w:start w:val="1"/>
+      <w:numFmt w:val="decimal"/>
+      <w:lvlText w:val="%1.%2.%3.%4.%5.%6.%7.%8.%9"/>
+      <w:lvlJc w:val="left"/>
+      <w:pPr>
+        <w:ind w:left="1440" w:hanging="1440"/>
+      </w:pPr>
+      <w:rPr>
+        <w:rFonts w:hint="default"/>
+      </w:rPr>
+    </w:lvl>
+  </w:abstractNum>
+  <w:num w:numId="1">
+    <w:abstractNumId w:val="0"/>
+  </w:num>
+</w:numbering>
 </file>
 
 <file path=word/styles.xml><?xml version="1.0" encoding="utf-8"?>
@@ -529,6 +761,36 @@
     <w:semiHidden/>
     <w:unhideWhenUsed/>
   </w:style>
+  <w:style w:type="table" w:styleId="TableGrid">
+    <w:name w:val="Table Grid"/>
+    <w:basedOn w:val="TableNormal"/>
+    <w:uiPriority w:val="39"/>
+    <w:rsid w:val="0066672C"/>
+    <w:pPr>
+      <w:spacing w:after="0" w:line="240" w:lineRule="auto"/>
+    </w:pPr>
+    <w:tblPr>
+      <w:tblBorders>
+        <w:top w:val="single" w:sz="4" w:space="0" w:color="auto"/>
+        <w:left w:val="single" w:sz="4" w:space="0" w:color="auto"/>
+        <w:bottom w:val="single" w:sz="4" w:space="0" w:color="auto"/>
+        <w:right w:val="single" w:sz="4" w:space="0" w:color="auto"/>
+        <w:insideH w:val="single" w:sz="4" w:space="0" w:color="auto"/>
+        <w:insideV w:val="single" w:sz="4" w:space="0" w:color="auto"/>
+      </w:tblBorders>
+    </w:tblPr>
+  </w:style>
+  <w:style w:type="paragraph" w:styleId="ListParagraph">
+    <w:name w:val="List Paragraph"/>
+    <w:basedOn w:val="Normal"/>
+    <w:uiPriority w:val="34"/>
+    <w:qFormat/>
+    <w:rsid w:val="00D05820"/>
+    <w:pPr>
+      <w:ind w:left="720"/>
+      <w:contextualSpacing/>
+    </w:pPr>
+  </w:style>
 </w:styles>
 </file>
 

</xml_diff>